<commit_message>
Abfahrtsplan v1. Parser und request is working
</commit_message>
<xml_diff>
--- a/Dokumentation_Timetable_Veselin_Nathan.docx
+++ b/Dokumentation_Timetable_Veselin_Nathan.docx
@@ -333,7 +333,6 @@
                                   </w:rPr>
                                   <w:t xml:space="preserve"> </w:t>
                                 </w:r>
-                                <w:proofErr w:type="spellStart"/>
                                 <w:r>
                                   <w:rPr>
                                     <w:color w:val="000000" w:themeColor="text1"/>
@@ -350,7 +349,6 @@
                                   </w:rPr>
                                   <w:t>uli</w:t>
                                 </w:r>
-                                <w:proofErr w:type="spellEnd"/>
                                 <w:r>
                                   <w:rPr>
                                     <w:color w:val="000000" w:themeColor="text1"/>
@@ -2051,15 +2049,7 @@
         <w:t xml:space="preserve"> m</w:t>
       </w:r>
       <w:r>
-        <w:t xml:space="preserve">öchte ich von der Listenansicht sowie von der Einzelansicht auf dem Up </w:t>
-      </w:r>
-      <w:proofErr w:type="spellStart"/>
-      <w:r>
-        <w:t>button</w:t>
-      </w:r>
-      <w:proofErr w:type="spellEnd"/>
-      <w:r>
-        <w:t xml:space="preserve"> klicken, um zur letzten Seite zu gelangen.</w:t>
+        <w:t>öchte ich von der Listenansicht sowie von der Einzelansicht auf dem Up button klicken, um zur letzten Seite zu gelangen.</w:t>
       </w:r>
     </w:p>
     <w:p>
@@ -2284,14 +2274,12 @@
           <w:highlight w:val="yellow"/>
         </w:rPr>
       </w:pPr>
-      <w:proofErr w:type="spellStart"/>
       <w:r>
         <w:rPr>
           <w:b/>
         </w:rPr>
         <w:t>Startactivity</w:t>
       </w:r>
-      <w:proofErr w:type="spellEnd"/>
       <w:r>
         <w:rPr>
           <w:b/>
@@ -2299,15 +2287,7 @@
         <w:br/>
       </w:r>
       <w:r>
-        <w:t xml:space="preserve">Innerhalb der </w:t>
-      </w:r>
-      <w:proofErr w:type="spellStart"/>
-      <w:r>
-        <w:t>StartActivity</w:t>
-      </w:r>
-      <w:proofErr w:type="spellEnd"/>
-      <w:r>
-        <w:t xml:space="preserve"> wird dem Benutzer zentral</w:t>
+        <w:t>Innerhalb der StartActivity wird dem Benutzer zentral</w:t>
       </w:r>
       <w:r>
         <w:t xml:space="preserve"> ein Eingabefeld, indem er einem Bahnhof suchen kann, präsentiert.</w:t>
@@ -2503,11 +2483,9 @@
       <w:r>
         <w:t xml:space="preserve"> den Benutzer zurück zur </w:t>
       </w:r>
-      <w:proofErr w:type="spellStart"/>
       <w:r>
         <w:t>StartActivity</w:t>
       </w:r>
-      <w:proofErr w:type="spellEnd"/>
       <w:r>
         <w:t xml:space="preserve"> führt.</w:t>
       </w:r>
@@ -2721,13 +2699,8 @@
         <w:t xml:space="preserve"> der </w:t>
       </w:r>
       <w:r>
-        <w:t xml:space="preserve">den Benutzer </w:t>
-      </w:r>
-      <w:proofErr w:type="gramStart"/>
-      <w:r>
-        <w:t>bittet</w:t>
-      </w:r>
-      <w:proofErr w:type="gramEnd"/>
+        <w:t>den Benutzer bittet</w:t>
+      </w:r>
       <w:r>
         <w:t xml:space="preserve"> einen validen Bahnhof anzugeben.</w:t>
       </w:r>
@@ -2742,15 +2715,7 @@
         <w:spacing w:after="160" w:line="259" w:lineRule="auto"/>
       </w:pPr>
       <w:r>
-        <w:t xml:space="preserve">Mit der Betätigung des Pfeiles wird der Benutzer von der Listenansicht zur </w:t>
-      </w:r>
-      <w:proofErr w:type="spellStart"/>
-      <w:r>
-        <w:t>StartActivity</w:t>
-      </w:r>
-      <w:proofErr w:type="spellEnd"/>
-      <w:r>
-        <w:t xml:space="preserve"> </w:t>
+        <w:t xml:space="preserve">Mit der Betätigung des Pfeiles wird der Benutzer von der Listenansicht zur StartActivity </w:t>
       </w:r>
       <w:r>
         <w:t>zurückgeführt.</w:t>
@@ -2823,15 +2788,7 @@
         <w:t>ie</w:t>
       </w:r>
       <w:r>
-        <w:t xml:space="preserve"> </w:t>
-      </w:r>
-      <w:proofErr w:type="spellStart"/>
-      <w:r>
-        <w:t>StartActivity</w:t>
-      </w:r>
-      <w:proofErr w:type="spellEnd"/>
-      <w:r>
-        <w:t xml:space="preserve"> gebrach</w:t>
+        <w:t xml:space="preserve"> StartActivity gebrach</w:t>
       </w:r>
       <w:r>
         <w:t>t</w:t>
@@ -3150,16 +3107,11 @@
       <w:r>
         <w:t xml:space="preserve">Hier sind auch die Schriftgrössen, die wir brauchen wollen. In der ersten Spalte sind unsere Bezeichnungen, in der Zweiten die, die uns vorgegeben wurden, die dritte Spalte ist die Grösse, die Vierte ist die Schriftart, in der Fünften ist der Buchstabenabstand und in der </w:t>
       </w:r>
-      <w:proofErr w:type="spellStart"/>
       <w:r>
         <w:t>l</w:t>
       </w:r>
       <w:r>
-        <w:t>etzen</w:t>
-      </w:r>
-      <w:proofErr w:type="spellEnd"/>
-      <w:r>
-        <w:t xml:space="preserve"> Spalte haben wir die Schreibweise.</w:t>
+        <w:t>etzen Spalte haben wir die Schreibweise.</w:t>
       </w:r>
     </w:p>
     <w:p>
@@ -3233,15 +3185,15 @@
     <w:tbl>
       <w:tblPr>
         <w:tblStyle w:val="Tabellenraster"/>
-        <w:tblW w:w="0" w:type="auto"/>
+        <w:tblW w:w="9486" w:type="dxa"/>
         <w:tblInd w:w="720" w:type="dxa"/>
         <w:tblLook w:val="04A0" w:firstRow="1" w:lastRow="0" w:firstColumn="1" w:lastColumn="0" w:noHBand="0" w:noVBand="1"/>
       </w:tblPr>
       <w:tblGrid>
         <w:gridCol w:w="2250"/>
         <w:gridCol w:w="2218"/>
-        <w:gridCol w:w="2271"/>
-        <w:gridCol w:w="1755"/>
+        <w:gridCol w:w="3459"/>
+        <w:gridCol w:w="1559"/>
       </w:tblGrid>
       <w:tr>
         <w:trPr>
@@ -3285,7 +3237,7 @@
         </w:tc>
         <w:tc>
           <w:tcPr>
-            <w:tcW w:w="2271" w:type="dxa"/>
+            <w:tcW w:w="3459" w:type="dxa"/>
           </w:tcPr>
           <w:p>
             <w:pPr>
@@ -3303,7 +3255,7 @@
         </w:tc>
         <w:tc>
           <w:tcPr>
-            <w:tcW w:w="1755" w:type="dxa"/>
+            <w:tcW w:w="1559" w:type="dxa"/>
           </w:tcPr>
           <w:p>
             <w:pPr>
@@ -3362,7 +3314,7 @@
         </w:tc>
         <w:tc>
           <w:tcPr>
-            <w:tcW w:w="2271" w:type="dxa"/>
+            <w:tcW w:w="3459" w:type="dxa"/>
           </w:tcPr>
           <w:p>
             <w:pPr>
@@ -3373,11 +3325,14 @@
               </w:numPr>
               <w:cnfStyle w:val="000000100000" w:firstRow="0" w:lastRow="0" w:firstColumn="0" w:lastColumn="0" w:oddVBand="0" w:evenVBand="0" w:oddHBand="1" w:evenHBand="0" w:firstRowFirstColumn="0" w:firstRowLastColumn="0" w:lastRowFirstColumn="0" w:lastRowLastColumn="0"/>
             </w:pPr>
+            <w:r>
+              <w:t>Sticht aus dem Gelb heraus und sieht gut aus.</w:t>
+            </w:r>
           </w:p>
         </w:tc>
         <w:tc>
           <w:tcPr>
-            <w:tcW w:w="1755" w:type="dxa"/>
+            <w:tcW w:w="1559" w:type="dxa"/>
             <w:shd w:val="clear" w:color="auto" w:fill="323437"/>
           </w:tcPr>
           <w:p>
@@ -3431,7 +3386,7 @@
         </w:tc>
         <w:tc>
           <w:tcPr>
-            <w:tcW w:w="2271" w:type="dxa"/>
+            <w:tcW w:w="3459" w:type="dxa"/>
           </w:tcPr>
           <w:p>
             <w:pPr>
@@ -3442,11 +3397,14 @@
               </w:numPr>
               <w:cnfStyle w:val="000000000000" w:firstRow="0" w:lastRow="0" w:firstColumn="0" w:lastColumn="0" w:oddVBand="0" w:evenVBand="0" w:oddHBand="0" w:evenHBand="0" w:firstRowFirstColumn="0" w:firstRowLastColumn="0" w:lastRowFirstColumn="0" w:lastRowLastColumn="0"/>
             </w:pPr>
+            <w:r>
+              <w:t>Sticht aus dem Weiss hinaus und ist gut ersichtlich.</w:t>
+            </w:r>
           </w:p>
         </w:tc>
         <w:tc>
           <w:tcPr>
-            <w:tcW w:w="1755" w:type="dxa"/>
+            <w:tcW w:w="1559" w:type="dxa"/>
             <w:shd w:val="clear" w:color="auto" w:fill="E2B714"/>
           </w:tcPr>
           <w:p>
@@ -3503,7 +3461,7 @@
         </w:tc>
         <w:tc>
           <w:tcPr>
-            <w:tcW w:w="2271" w:type="dxa"/>
+            <w:tcW w:w="3459" w:type="dxa"/>
           </w:tcPr>
           <w:p>
             <w:pPr>
@@ -3514,11 +3472,14 @@
               </w:numPr>
               <w:cnfStyle w:val="000000100000" w:firstRow="0" w:lastRow="0" w:firstColumn="0" w:lastColumn="0" w:oddVBand="0" w:evenVBand="0" w:oddHBand="1" w:evenHBand="0" w:firstRowFirstColumn="0" w:firstRowLastColumn="0" w:lastRowFirstColumn="0" w:lastRowLastColumn="0"/>
             </w:pPr>
+            <w:r>
+              <w:t xml:space="preserve">Sieht gut aus und durch die dunklere Farbe nicht augenreizend für den Benutzer. </w:t>
+            </w:r>
           </w:p>
         </w:tc>
         <w:tc>
           <w:tcPr>
-            <w:tcW w:w="1755" w:type="dxa"/>
+            <w:tcW w:w="1559" w:type="dxa"/>
             <w:shd w:val="clear" w:color="auto" w:fill="E2B714"/>
           </w:tcPr>
           <w:p>
@@ -3572,7 +3533,7 @@
         </w:tc>
         <w:tc>
           <w:tcPr>
-            <w:tcW w:w="2271" w:type="dxa"/>
+            <w:tcW w:w="3459" w:type="dxa"/>
           </w:tcPr>
           <w:p>
             <w:pPr>
@@ -3583,11 +3544,17 @@
               </w:numPr>
               <w:cnfStyle w:val="000000000000" w:firstRow="0" w:lastRow="0" w:firstColumn="0" w:lastColumn="0" w:oddVBand="0" w:evenVBand="0" w:oddHBand="0" w:evenHBand="0" w:firstRowFirstColumn="0" w:firstRowLastColumn="0" w:lastRowFirstColumn="0" w:lastRowLastColumn="0"/>
             </w:pPr>
+            <w:r>
+              <w:t>Sieht gut aus und durch die dunklere Farbe nicht augenreizend für den Benutzer.</w:t>
+            </w:r>
+            <w:r>
+              <w:t xml:space="preserve"> Dabei ist es einheitlich mit der Statusbar.</w:t>
+            </w:r>
           </w:p>
         </w:tc>
         <w:tc>
           <w:tcPr>
-            <w:tcW w:w="1755" w:type="dxa"/>
+            <w:tcW w:w="1559" w:type="dxa"/>
             <w:shd w:val="clear" w:color="auto" w:fill="E2B714"/>
           </w:tcPr>
           <w:p>
@@ -3619,11 +3586,9 @@
                 <w:numId w:val="0"/>
               </w:numPr>
             </w:pPr>
-            <w:proofErr w:type="spellStart"/>
             <w:r>
               <w:t>Upbutton</w:t>
             </w:r>
-            <w:proofErr w:type="spellEnd"/>
           </w:p>
         </w:tc>
         <w:tc>
@@ -3646,7 +3611,7 @@
         </w:tc>
         <w:tc>
           <w:tcPr>
-            <w:tcW w:w="2271" w:type="dxa"/>
+            <w:tcW w:w="3459" w:type="dxa"/>
           </w:tcPr>
           <w:p>
             <w:pPr>
@@ -3657,11 +3622,14 @@
               </w:numPr>
               <w:cnfStyle w:val="000000100000" w:firstRow="0" w:lastRow="0" w:firstColumn="0" w:lastColumn="0" w:oddVBand="0" w:evenVBand="0" w:oddHBand="1" w:evenHBand="0" w:firstRowFirstColumn="0" w:firstRowLastColumn="0" w:lastRowFirstColumn="0" w:lastRowLastColumn="0"/>
             </w:pPr>
+            <w:r>
+              <w:t>Ist in der gelben Navigationsbar gut ersichtlich.</w:t>
+            </w:r>
           </w:p>
         </w:tc>
         <w:tc>
           <w:tcPr>
-            <w:tcW w:w="1755" w:type="dxa"/>
+            <w:tcW w:w="1559" w:type="dxa"/>
             <w:shd w:val="clear" w:color="auto" w:fill="auto"/>
           </w:tcPr>
           <w:p>
@@ -3718,7 +3686,7 @@
         </w:tc>
         <w:tc>
           <w:tcPr>
-            <w:tcW w:w="2271" w:type="dxa"/>
+            <w:tcW w:w="3459" w:type="dxa"/>
           </w:tcPr>
           <w:p>
             <w:pPr>
@@ -3729,11 +3697,14 @@
               </w:numPr>
               <w:cnfStyle w:val="000000000000" w:firstRow="0" w:lastRow="0" w:firstColumn="0" w:lastColumn="0" w:oddVBand="0" w:evenVBand="0" w:oddHBand="0" w:evenHBand="0" w:firstRowFirstColumn="0" w:firstRowLastColumn="0" w:lastRowFirstColumn="0" w:lastRowLastColumn="0"/>
             </w:pPr>
+            <w:r>
+              <w:t>Sticht aus dem Gelb hinaus.</w:t>
+            </w:r>
           </w:p>
         </w:tc>
         <w:tc>
           <w:tcPr>
-            <w:tcW w:w="1755" w:type="dxa"/>
+            <w:tcW w:w="1559" w:type="dxa"/>
             <w:shd w:val="clear" w:color="auto" w:fill="323437"/>
           </w:tcPr>
           <w:p>
@@ -3793,7 +3764,7 @@
         </w:tc>
         <w:tc>
           <w:tcPr>
-            <w:tcW w:w="2271" w:type="dxa"/>
+            <w:tcW w:w="3459" w:type="dxa"/>
           </w:tcPr>
           <w:p>
             <w:pPr>
@@ -3804,11 +3775,14 @@
               </w:numPr>
               <w:cnfStyle w:val="000000100000" w:firstRow="0" w:lastRow="0" w:firstColumn="0" w:lastColumn="0" w:oddVBand="0" w:evenVBand="0" w:oddHBand="1" w:evenHBand="0" w:firstRowFirstColumn="0" w:firstRowLastColumn="0" w:lastRowFirstColumn="0" w:lastRowLastColumn="0"/>
             </w:pPr>
+            <w:r>
+              <w:t>Sieht man gut auf der weissen Seite.</w:t>
+            </w:r>
           </w:p>
         </w:tc>
         <w:tc>
           <w:tcPr>
-            <w:tcW w:w="1755" w:type="dxa"/>
+            <w:tcW w:w="1559" w:type="dxa"/>
             <w:shd w:val="clear" w:color="auto" w:fill="323437"/>
           </w:tcPr>
           <w:p>
@@ -3893,13 +3867,11 @@
         <w:pStyle w:val="berschrift1"/>
       </w:pPr>
       <w:bookmarkStart w:id="6" w:name="_Toc107914563"/>
-      <w:proofErr w:type="spellStart"/>
       <w:r>
         <w:lastRenderedPageBreak/>
         <w:t>Testing</w:t>
       </w:r>
       <w:bookmarkEnd w:id="6"/>
-      <w:proofErr w:type="spellEnd"/>
     </w:p>
     <w:p>
       <w:pPr>
@@ -3923,23 +3895,7 @@
           <w:color w:val="FFFFFF" w:themeColor="background1"/>
           <w:highlight w:val="magenta"/>
         </w:rPr>
-        <w:t xml:space="preserve">In diesem Kapitel definiert ihr die </w:t>
-      </w:r>
-      <w:proofErr w:type="gramStart"/>
-      <w:r>
-        <w:rPr>
-          <w:color w:val="FFFFFF" w:themeColor="background1"/>
-          <w:highlight w:val="magenta"/>
-        </w:rPr>
-        <w:t>Tests</w:t>
-      </w:r>
-      <w:proofErr w:type="gramEnd"/>
-      <w:r>
-        <w:rPr>
-          <w:color w:val="FFFFFF" w:themeColor="background1"/>
-          <w:highlight w:val="magenta"/>
-        </w:rPr>
-        <w:t xml:space="preserve"> die Ihr macht. </w:t>
+        <w:t xml:space="preserve">In diesem Kapitel definiert ihr die Tests die Ihr macht. </w:t>
       </w:r>
       <w:r>
         <w:rPr>
@@ -4629,17 +4585,8 @@
                 <w:rFonts w:eastAsia="Calibri" w:cs="Times New Roman"/>
                 <w:highlight w:val="yellow"/>
               </w:rPr>
-              <w:t xml:space="preserve">Ein Toast mit dem Text «Login erfolgreich» wird angezeigt. Die App wechselt zu der Ansicht </w:t>
-            </w:r>
-            <w:proofErr w:type="gramStart"/>
-            <w:r>
-              <w:rPr>
-                <w:rFonts w:eastAsia="Calibri" w:cs="Times New Roman"/>
-                <w:highlight w:val="yellow"/>
-              </w:rPr>
-              <w:t>mit den favorisierten Schwimmbäder</w:t>
-            </w:r>
-            <w:proofErr w:type="gramEnd"/>
+              <w:t>Ein Toast mit dem Text «Login erfolgreich» wird angezeigt. Die App wechselt zu der Ansicht mit den favorisierten Schwimmbäder</w:t>
+            </w:r>
           </w:p>
         </w:tc>
       </w:tr>
@@ -5255,7 +5202,6 @@
           </w:sdtPr>
           <w:sdtEndPr/>
           <w:sdtContent>
-            <w:proofErr w:type="spellStart"/>
             <w:r>
               <w:rPr>
                 <w:color w:val="565656"/>
@@ -5264,7 +5210,6 @@
               </w:rPr>
               <w:t>Timetable</w:t>
             </w:r>
-            <w:proofErr w:type="spellEnd"/>
           </w:sdtContent>
         </w:sdt>
         <w:r>
@@ -10273,14 +10218,6 @@
 </file>
 
 <file path=customXml/item1.xml><?xml version="1.0" encoding="utf-8"?>
-<p:properties xmlns:p="http://schemas.microsoft.com/office/2006/metadata/properties" xmlns:xsi="http://www.w3.org/2001/XMLSchema-instance" xmlns:pc="http://schemas.microsoft.com/office/infopath/2007/PartnerControls">
-  <documentManagement>
-    <ReferenceId xmlns="3e9b9f46-5ab1-42d0-95fb-5ca7855c1832" xsi:nil="true"/>
-  </documentManagement>
-</p:properties>
-</file>
-
-<file path=customXml/item2.xml><?xml version="1.0" encoding="utf-8"?>
 <?mso-contentType ?>
 <FormTemplates xmlns="http://schemas.microsoft.com/sharepoint/v3/contenttype/forms">
   <Display>DocumentLibraryForm</Display>
@@ -10289,7 +10226,19 @@
 </FormTemplates>
 </file>
 
+<file path=customXml/item2.xml><?xml version="1.0" encoding="utf-8"?>
+<p:properties xmlns:p="http://schemas.microsoft.com/office/2006/metadata/properties" xmlns:xsi="http://www.w3.org/2001/XMLSchema-instance" xmlns:pc="http://schemas.microsoft.com/office/infopath/2007/PartnerControls">
+  <documentManagement>
+    <ReferenceId xmlns="3e9b9f46-5ab1-42d0-95fb-5ca7855c1832" xsi:nil="true"/>
+  </documentManagement>
+</p:properties>
+</file>
+
 <file path=customXml/item3.xml><?xml version="1.0" encoding="utf-8"?>
+<b:Sources xmlns:b="http://schemas.openxmlformats.org/officeDocument/2006/bibliography" xmlns="http://schemas.openxmlformats.org/officeDocument/2006/bibliography" SelectedStyle="\APASixthEditionOfficeOnline.xsl" StyleName="APA" Version="6"/>
+</file>
+
+<file path=customXml/item4.xml><?xml version="1.0" encoding="utf-8"?>
 <ct:contentTypeSchema xmlns:ct="http://schemas.microsoft.com/office/2006/metadata/contentType" xmlns:ma="http://schemas.microsoft.com/office/2006/metadata/properties/metaAttributes" ct:_="" ma:_="" ma:contentTypeName="Dokument" ma:contentTypeID="0x010100F75528F4F01BE3468922C60036B5206B" ma:contentTypeVersion="3" ma:contentTypeDescription="Ein neues Dokument erstellen." ma:contentTypeScope="" ma:versionID="b47a336d97990f5c08bf2f0bab5858ab">
   <xsd:schema xmlns:xsd="http://www.w3.org/2001/XMLSchema" xmlns:xs="http://www.w3.org/2001/XMLSchema" xmlns:p="http://schemas.microsoft.com/office/2006/metadata/properties" xmlns:ns2="3e9b9f46-5ab1-42d0-95fb-5ca7855c1832" targetNamespace="http://schemas.microsoft.com/office/2006/metadata/properties" ma:root="true" ma:fieldsID="1377cca6346f1728c1e732116f2c0d77" ns2:_="">
     <xsd:import namespace="3e9b9f46-5ab1-42d0-95fb-5ca7855c1832"/>
@@ -10427,11 +10376,15 @@
 </ct:contentTypeSchema>
 </file>
 
-<file path=customXml/item4.xml><?xml version="1.0" encoding="utf-8"?>
-<b:Sources xmlns:b="http://schemas.openxmlformats.org/officeDocument/2006/bibliography" xmlns="http://schemas.openxmlformats.org/officeDocument/2006/bibliography" SelectedStyle="\APASixthEditionOfficeOnline.xsl" StyleName="APA" Version="6"/>
+<file path=customXml/itemProps1.xml><?xml version="1.0" encoding="utf-8"?>
+<ds:datastoreItem xmlns:ds="http://schemas.openxmlformats.org/officeDocument/2006/customXml" ds:itemID="{C859BF5A-59FA-4960-8E81-4152260EB13E}">
+  <ds:schemaRefs>
+    <ds:schemaRef ds:uri="http://schemas.microsoft.com/sharepoint/v3/contenttype/forms"/>
+  </ds:schemaRefs>
+</ds:datastoreItem>
 </file>
 
-<file path=customXml/itemProps1.xml><?xml version="1.0" encoding="utf-8"?>
+<file path=customXml/itemProps2.xml><?xml version="1.0" encoding="utf-8"?>
 <ds:datastoreItem xmlns:ds="http://schemas.openxmlformats.org/officeDocument/2006/customXml" ds:itemID="{D27DA9D0-E975-418E-9DBE-A7E5467A2317}">
   <ds:schemaRefs>
     <ds:schemaRef ds:uri="http://schemas.microsoft.com/office/2006/metadata/properties"/>
@@ -10441,15 +10394,15 @@
 </ds:datastoreItem>
 </file>
 
-<file path=customXml/itemProps2.xml><?xml version="1.0" encoding="utf-8"?>
-<ds:datastoreItem xmlns:ds="http://schemas.openxmlformats.org/officeDocument/2006/customXml" ds:itemID="{C859BF5A-59FA-4960-8E81-4152260EB13E}">
+<file path=customXml/itemProps3.xml><?xml version="1.0" encoding="utf-8"?>
+<ds:datastoreItem xmlns:ds="http://schemas.openxmlformats.org/officeDocument/2006/customXml" ds:itemID="{47136CF3-1730-4C9D-879B-0DDF80D6F7B0}">
   <ds:schemaRefs>
-    <ds:schemaRef ds:uri="http://schemas.microsoft.com/sharepoint/v3/contenttype/forms"/>
+    <ds:schemaRef ds:uri="http://schemas.openxmlformats.org/officeDocument/2006/bibliography"/>
   </ds:schemaRefs>
 </ds:datastoreItem>
 </file>
 
-<file path=customXml/itemProps3.xml><?xml version="1.0" encoding="utf-8"?>
+<file path=customXml/itemProps4.xml><?xml version="1.0" encoding="utf-8"?>
 <ds:datastoreItem xmlns:ds="http://schemas.openxmlformats.org/officeDocument/2006/customXml" ds:itemID="{1F9CC0DA-D830-4A28-9612-F3928D546838}">
   <ds:schemaRefs>
     <ds:schemaRef ds:uri="http://schemas.microsoft.com/office/2006/metadata/contentType"/>
@@ -10465,12 +10418,4 @@
     <ds:schemaRef ds:uri="http://schemas.microsoft.com/internal/obd"/>
   </ds:schemaRefs>
 </ds:datastoreItem>
-</file>
-
-<file path=customXml/itemProps4.xml><?xml version="1.0" encoding="utf-8"?>
-<ds:datastoreItem xmlns:ds="http://schemas.openxmlformats.org/officeDocument/2006/customXml" ds:itemID="{47136CF3-1730-4C9D-879B-0DDF80D6F7B0}">
-  <ds:schemaRefs>
-    <ds:schemaRef ds:uri="http://schemas.openxmlformats.org/officeDocument/2006/bibliography"/>
-  </ds:schemaRefs>
-</ds:datastoreItem>
 </file>
</xml_diff>